<commit_message>
update lpj dan template
</commit_message>
<xml_diff>
--- a/public/templates/tor.docx
+++ b/public/templates/tor.docx
@@ -183,7 +183,7 @@
           </mc:Choice>
           <mc:Fallback>
             <w:pict>
-              <v:group w14:anchorId="0CE4E8BF" id="Group 1" o:spid="_x0000_s1026" style="position:absolute;margin-left:56.7pt;margin-top:56.7pt;width:481.9pt;height:722.9pt;z-index:-17074176;mso-wrap-distance-left:0;mso-wrap-distance-right:0;mso-position-horizontal-relative:page;mso-position-vertical-relative:page" coordsize="61201,91808" o:gfxdata="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">
+              <v:group w14:anchorId="07DDC172" id="Group 1" o:spid="_x0000_s1026" style="position:absolute;margin-left:56.7pt;margin-top:56.7pt;width:481.9pt;height:722.9pt;z-index:-17074176;mso-wrap-distance-left:0;mso-wrap-distance-right:0;mso-position-horizontal-relative:page;mso-position-vertical-relative:page" coordsize="61201,91808" o:gfxdata="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">
                 <v:shape id="Graphic 2" o:spid="_x0000_s1027" style="position:absolute;width:61201;height:91808;visibility:visible;mso-wrap-style:square;v-text-anchor:top" coordsize="6120130,9180830" o:gfxdata="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" path="m6107354,12700r-6350,l6101004,19050r,9142501l19050,9161551r,-9142501l6101004,19050r,-6350l12700,12700r,9155201l6107354,9167901r,-9155201xem6120054,r-6350,l6113704,6350r,9167901l6350,9174251,6350,6350r6107354,l6113704,,,,,9180601r6120054,l6120054,xe" fillcolor="black" stroked="f">
                   <v:path arrowok="t"/>
                 </v:shape>
@@ -809,14 +809,6 @@
         </w:rPr>
         <w:t>current_year</w:t>
       </w:r>
-      <w:r>
-        <w:rPr>
-          <w:rFonts w:ascii="Arial"/>
-          <w:b/>
-          <w:spacing w:val="-4"/>
-        </w:rPr>
-        <w:t>_uppercase</w:t>
-      </w:r>
       <w:proofErr w:type="spellEnd"/>
       <w:r>
         <w:rPr>
@@ -846,7 +838,8 @@
     <w:p>
       <w:pPr>
         <w:spacing w:before="71" w:line="405" w:lineRule="auto"/>
-        <w:ind w:left="1025" w:right="952" w:firstLine="1234"/>
+        <w:ind w:left="180" w:right="952"/>
+        <w:jc w:val="center"/>
         <w:rPr>
           <w:rFonts w:ascii="Arial"/>
           <w:b/>
@@ -875,6 +868,13 @@
           <w:b/>
         </w:rPr>
         <w:t>activity_name</w:t>
+      </w:r>
+      <w:r>
+        <w:rPr>
+          <w:rFonts w:ascii="Arial"/>
+          <w:b/>
+        </w:rPr>
+        <w:t>_uppercase</w:t>
       </w:r>
       <w:proofErr w:type="spellEnd"/>
       <w:r>
@@ -2688,6 +2688,9 @@
         <w:t xml:space="preserve">} </w:t>
       </w:r>
       <w:r>
+        <w:t xml:space="preserve"> </w:t>
+      </w:r>
+      <w:r>
         <w:t>ini akan berlangsung pada:</w:t>
       </w:r>
     </w:p>
@@ -2845,14 +2848,12 @@
               </w:rPr>
               <w:t>activity_lenght</w:t>
             </w:r>
-            <w:proofErr w:type="spellEnd"/>
-            <w:r>
-              <w:rPr>
-                <w:sz w:val="18"/>
-              </w:rPr>
-              <w:t xml:space="preserve"> </w:t>
-            </w:r>
-            <w:proofErr w:type="spellStart"/>
+            <w:r>
+              <w:rPr>
+                <w:sz w:val="18"/>
+              </w:rPr>
+              <w:t>_</w:t>
+            </w:r>
             <w:r>
               <w:rPr>
                 <w:sz w:val="18"/>
@@ -3344,7 +3345,23 @@
                 <w:spacing w:val="-10"/>
                 <w:sz w:val="18"/>
               </w:rPr>
-              <w:t>1</w:t>
+              <w:t>${</w:t>
+            </w:r>
+            <w:proofErr w:type="spellStart"/>
+            <w:r>
+              <w:rPr>
+                <w:spacing w:val="-10"/>
+                <w:sz w:val="18"/>
+              </w:rPr>
+              <w:t>rd_no</w:t>
+            </w:r>
+            <w:proofErr w:type="spellEnd"/>
+            <w:r>
+              <w:rPr>
+                <w:spacing w:val="-10"/>
+                <w:sz w:val="18"/>
+              </w:rPr>
+              <w:t>}</w:t>
             </w:r>
           </w:p>
         </w:tc>
@@ -3703,7 +3720,7 @@
               <w:t>commitee_</w:t>
             </w:r>
             <w:r>
-              <w:t>position_name</w:t>
+              <w:t>position</w:t>
             </w:r>
             <w:proofErr w:type="spellEnd"/>
             <w:r>
@@ -4596,7 +4613,21 @@
               <w:rPr>
                 <w:spacing w:val="-10"/>
               </w:rPr>
-              <w:t>1</w:t>
+              <w:t>${</w:t>
+            </w:r>
+            <w:proofErr w:type="spellStart"/>
+            <w:r>
+              <w:rPr>
+                <w:spacing w:val="-10"/>
+              </w:rPr>
+              <w:t>participant_no</w:t>
+            </w:r>
+            <w:proofErr w:type="spellEnd"/>
+            <w:r>
+              <w:rPr>
+                <w:spacing w:val="-10"/>
+              </w:rPr>
+              <w:t>}</w:t>
             </w:r>
           </w:p>
         </w:tc>
@@ -5102,12 +5133,16 @@
         <w:tc>
           <w:tcPr>
             <w:tcW w:w="905" w:type="dxa"/>
+            <w:tcBorders>
+              <w:bottom w:val="single" w:sz="4" w:space="0" w:color="auto"/>
+            </w:tcBorders>
           </w:tcPr>
           <w:p>
             <w:pPr>
               <w:pStyle w:val="TableParagraph"/>
               <w:spacing w:before="0"/>
               <w:ind w:left="0"/>
+              <w:jc w:val="center"/>
               <w:rPr>
                 <w:rFonts w:ascii="Times New Roman"/>
                 <w:sz w:val="18"/>
@@ -5118,7 +5153,7 @@
                 <w:rFonts w:ascii="Times New Roman"/>
                 <w:sz w:val="18"/>
               </w:rPr>
-              <w:t xml:space="preserve"> ${</w:t>
+              <w:t>${</w:t>
             </w:r>
             <w:proofErr w:type="spellStart"/>
             <w:r>
@@ -5141,12 +5176,16 @@
         <w:tc>
           <w:tcPr>
             <w:tcW w:w="855" w:type="dxa"/>
+            <w:tcBorders>
+              <w:bottom w:val="single" w:sz="4" w:space="0" w:color="auto"/>
+            </w:tcBorders>
           </w:tcPr>
           <w:p>
             <w:pPr>
               <w:pStyle w:val="TableParagraph"/>
               <w:spacing w:before="0"/>
               <w:ind w:left="0"/>
+              <w:jc w:val="center"/>
               <w:rPr>
                 <w:rFonts w:ascii="Times New Roman"/>
                 <w:sz w:val="18"/>
@@ -5186,6 +5225,7 @@
               <w:pStyle w:val="TableParagraph"/>
               <w:spacing w:before="0"/>
               <w:ind w:left="0"/>
+              <w:jc w:val="center"/>
               <w:rPr>
                 <w:rFonts w:ascii="Times New Roman"/>
                 <w:sz w:val="18"/>
@@ -5225,6 +5265,7 @@
               <w:pStyle w:val="TableParagraph"/>
               <w:spacing w:before="0"/>
               <w:ind w:left="0"/>
+              <w:jc w:val="center"/>
               <w:rPr>
                 <w:rFonts w:ascii="Times New Roman"/>
                 <w:sz w:val="18"/>
@@ -5235,7 +5276,7 @@
                 <w:rFonts w:ascii="Times New Roman"/>
                 <w:sz w:val="18"/>
               </w:rPr>
-              <w:t xml:space="preserve"> ${</w:t>
+              <w:t>${</w:t>
             </w:r>
             <w:proofErr w:type="spellStart"/>
             <w:r>
@@ -5249,6 +5290,94 @@
             <w:r>
               <w:rPr>
                 <w:rFonts w:ascii="Times New Roman"/>
+                <w:sz w:val="18"/>
+              </w:rPr>
+              <w:t>}</w:t>
+            </w:r>
+          </w:p>
+        </w:tc>
+      </w:tr>
+      <w:tr>
+        <w:trPr>
+          <w:trHeight w:val="288"/>
+        </w:trPr>
+        <w:tc>
+          <w:tcPr>
+            <w:tcW w:w="7826" w:type="dxa"/>
+            <w:gridSpan w:val="5"/>
+          </w:tcPr>
+          <w:p>
+            <w:pPr>
+              <w:pStyle w:val="TableParagraph"/>
+              <w:spacing w:before="0"/>
+              <w:ind w:left="0"/>
+              <w:rPr>
+                <w:rFonts w:ascii="Arial" w:hAnsi="Arial" w:cs="Arial"/>
+                <w:b/>
+                <w:bCs/>
+                <w:sz w:val="18"/>
+              </w:rPr>
+            </w:pPr>
+            <w:r>
+              <w:rPr>
+                <w:rFonts w:ascii="Times New Roman"/>
+                <w:sz w:val="18"/>
+              </w:rPr>
+              <w:t xml:space="preserve">  </w:t>
+            </w:r>
+            <w:r>
+              <w:rPr>
+                <w:rFonts w:ascii="Arial" w:hAnsi="Arial" w:cs="Arial"/>
+                <w:b/>
+                <w:bCs/>
+                <w:sz w:val="18"/>
+              </w:rPr>
+              <w:t>Total</w:t>
+            </w:r>
+          </w:p>
+        </w:tc>
+        <w:tc>
+          <w:tcPr>
+            <w:tcW w:w="1496" w:type="dxa"/>
+          </w:tcPr>
+          <w:p>
+            <w:pPr>
+              <w:pStyle w:val="TableParagraph"/>
+              <w:spacing w:before="0"/>
+              <w:ind w:left="0"/>
+              <w:jc w:val="center"/>
+              <w:rPr>
+                <w:rFonts w:ascii="Times New Roman"/>
+                <w:b/>
+                <w:bCs/>
+                <w:sz w:val="18"/>
+              </w:rPr>
+            </w:pPr>
+            <w:r>
+              <w:rPr>
+                <w:rFonts w:ascii="Times New Roman"/>
+                <w:b/>
+                <w:bCs/>
+                <w:sz w:val="18"/>
+              </w:rPr>
+              <w:t>${</w:t>
+            </w:r>
+            <w:proofErr w:type="spellStart"/>
+            <w:r>
+              <w:rPr>
+                <w:rFonts w:ascii="Times New Roman"/>
+                <w:b/>
+                <w:bCs/>
+                <w:sz w:val="18"/>
+              </w:rPr>
+              <w:t>total_all</w:t>
+            </w:r>
+            <w:proofErr w:type="spellEnd"/>
+            <w:r>
+              <w:rPr>
+                <w:rFonts w:ascii="Times New Roman"/>
+                <w:b/>
+                <w:bCs/>
                 <w:sz w:val="18"/>
               </w:rPr>
               <w:t>}</w:t>
@@ -7059,7 +7188,7 @@
     <w:p>
       <w:pPr>
         <w:pStyle w:val="BodyText"/>
-        <w:ind w:left="4590" w:right="-44"/>
+        <w:ind w:left="5130" w:right="-44"/>
         <w:rPr>
           <w:sz w:val="20"/>
         </w:rPr>
@@ -7178,7 +7307,13 @@
         <w:rPr>
           <w:sz w:val="18"/>
         </w:rPr>
-        <w:t>position_signer</w:t>
+        <w:t>signer</w:t>
+      </w:r>
+      <w:r>
+        <w:rPr>
+          <w:sz w:val="18"/>
+        </w:rPr>
+        <w:t>_position</w:t>
       </w:r>
       <w:proofErr w:type="spellEnd"/>
       <w:r>
@@ -7233,7 +7368,37 @@
           <w:spacing w:val="-2"/>
           <w:sz w:val="18"/>
         </w:rPr>
-        <w:t>SIGNED</w:t>
+        <w:t>${</w:t>
+      </w:r>
+      <w:proofErr w:type="spellStart"/>
+      <w:r>
+        <w:rPr>
+          <w:spacing w:val="-2"/>
+          <w:sz w:val="18"/>
+        </w:rPr>
+        <w:t>signed</w:t>
+      </w:r>
+      <w:r>
+        <w:rPr>
+          <w:spacing w:val="-2"/>
+          <w:sz w:val="18"/>
+        </w:rPr>
+        <w:t>_s</w:t>
+      </w:r>
+      <w:r>
+        <w:rPr>
+          <w:spacing w:val="-2"/>
+          <w:sz w:val="18"/>
+        </w:rPr>
+        <w:t>tatus</w:t>
+      </w:r>
+      <w:proofErr w:type="spellEnd"/>
+      <w:r>
+        <w:rPr>
+          <w:spacing w:val="-2"/>
+          <w:sz w:val="18"/>
+        </w:rPr>
+        <w:t>}</w:t>
       </w:r>
     </w:p>
     <w:sectPr>

</xml_diff>